<commit_message>
Signed-off-by: Rani Kundaram <rkundaram@gmail.com>
</commit_message>
<xml_diff>
--- a/WebDriverAPI.docx
+++ b/WebDriverAPI.docx
@@ -4,15 +4,7 @@
   <w:body>
     <w:p>
       <w:r>
-        <w:t xml:space="preserve">package </w:t>
-      </w:r>
-      <w:proofErr w:type="spellStart"/>
-      <w:r>
-        <w:t>WebDriverAPI</w:t>
-      </w:r>
-      <w:proofErr w:type="spellEnd"/>
-      <w:r>
-        <w:t>;</w:t>
+        <w:t>package WebDriverAPI;</w:t>
       </w:r>
     </w:p>
     <w:p/>
@@ -20,36 +12,26 @@
       <w:r>
         <w:t xml:space="preserve">import </w:t>
       </w:r>
-      <w:proofErr w:type="spellStart"/>
       <w:proofErr w:type="gramStart"/>
       <w:r>
         <w:t>org.openqa</w:t>
       </w:r>
       <w:proofErr w:type="gramEnd"/>
       <w:r>
-        <w:t>.selenium.WebDriver</w:t>
-      </w:r>
-      <w:proofErr w:type="spellEnd"/>
-      <w:r>
-        <w:t>;</w:t>
+        <w:t>.selenium.WebDriver;</w:t>
       </w:r>
     </w:p>
     <w:p>
       <w:r>
         <w:t xml:space="preserve">import </w:t>
       </w:r>
-      <w:proofErr w:type="spellStart"/>
       <w:proofErr w:type="gramStart"/>
       <w:r>
         <w:t>org.openqa</w:t>
       </w:r>
       <w:proofErr w:type="gramEnd"/>
       <w:r>
-        <w:t>.selenium.chrome.ChromeDriver</w:t>
-      </w:r>
-      <w:proofErr w:type="spellEnd"/>
-      <w:r>
-        <w:t>;</w:t>
+        <w:t>.selenium.chrome.ChromeDriver;</w:t>
       </w:r>
     </w:p>
     <w:p/>
@@ -70,15 +52,7 @@
     </w:p>
     <w:p>
       <w:r>
-        <w:t xml:space="preserve">public class </w:t>
-      </w:r>
-      <w:proofErr w:type="spellStart"/>
-      <w:r>
-        <w:t>WebDriverAPI</w:t>
-      </w:r>
-      <w:proofErr w:type="spellEnd"/>
-      <w:r>
-        <w:t xml:space="preserve"> {</w:t>
+        <w:t>public class WebDriverAPI {</w:t>
       </w:r>
     </w:p>
     <w:p/>
@@ -92,15 +66,7 @@
       </w:r>
       <w:proofErr w:type="gramEnd"/>
       <w:r>
-        <w:t xml:space="preserve">String[] </w:t>
-      </w:r>
-      <w:proofErr w:type="spellStart"/>
-      <w:r>
-        <w:t>args</w:t>
-      </w:r>
-      <w:proofErr w:type="spellEnd"/>
-      <w:r>
-        <w:t>) {</w:t>
+        <w:t>String[] args) {</w:t>
       </w:r>
     </w:p>
     <w:p>
@@ -112,22 +78,12 @@
     <w:p>
       <w:r>
         <w:tab/>
-        <w:t xml:space="preserve">/* 1 </w:t>
-      </w:r>
-      <w:proofErr w:type="spellStart"/>
-      <w:r>
-        <w:t>System.setProperty</w:t>
-      </w:r>
-      <w:proofErr w:type="spellEnd"/>
-      <w:r>
-        <w:t>("</w:t>
-      </w:r>
-      <w:proofErr w:type="spellStart"/>
+        <w:t>/* 1 System.setProperty("</w:t>
+      </w:r>
       <w:proofErr w:type="gramStart"/>
       <w:r>
         <w:t>WebDriver.chrome.driver</w:t>
       </w:r>
-      <w:proofErr w:type="spellEnd"/>
       <w:proofErr w:type="gramEnd"/>
       <w:r>
         <w:t xml:space="preserve">", </w:t>
@@ -144,39 +100,22 @@
       </w:r>
     </w:p>
     <w:p>
-      <w:proofErr w:type="spellStart"/>
-      <w:r>
-        <w:t>System.setProperty</w:t>
-      </w:r>
-      <w:proofErr w:type="spellEnd"/>
-      <w:r>
-        <w:t>("</w:t>
-      </w:r>
-      <w:proofErr w:type="spellStart"/>
+      <w:r>
+        <w:t>System.setProperty("</w:t>
+      </w:r>
       <w:proofErr w:type="gramStart"/>
       <w:r>
         <w:t>WebDriver.chrome.driver</w:t>
       </w:r>
-      <w:proofErr w:type="spellEnd"/>
       <w:proofErr w:type="gramEnd"/>
       <w:r>
         <w:t xml:space="preserve">", </w:t>
       </w:r>
     </w:p>
     <w:p>
-      <w:proofErr w:type="spellStart"/>
-      <w:r>
-        <w:t>System.getProperty</w:t>
-      </w:r>
-      <w:proofErr w:type="spellEnd"/>
-      <w:r>
-        <w:t>("</w:t>
-      </w:r>
-      <w:proofErr w:type="spellStart"/>
-      <w:r>
-        <w:t>user.dir</w:t>
-      </w:r>
-      <w:proofErr w:type="spellEnd"/>
+      <w:r>
+        <w:t>System.getProperty("user.dir</w:t>
+      </w:r>
       <w:proofErr w:type="gramStart"/>
       <w:r>
         <w:t>")+</w:t>
@@ -197,30 +136,7 @@
       </w:r>
       <w:r>
         <w:tab/>
-      </w:r>
-      <w:proofErr w:type="spellStart"/>
-      <w:r>
-        <w:t>System.out.println</w:t>
-      </w:r>
-      <w:proofErr w:type="spellEnd"/>
-      <w:r>
-        <w:t>(</w:t>
-      </w:r>
-      <w:proofErr w:type="spellStart"/>
-      <w:r>
-        <w:t>System.getProperty</w:t>
-      </w:r>
-      <w:proofErr w:type="spellEnd"/>
-      <w:r>
-        <w:t>("</w:t>
-      </w:r>
-      <w:proofErr w:type="spellStart"/>
-      <w:r>
-        <w:t>user.dir</w:t>
-      </w:r>
-      <w:proofErr w:type="spellEnd"/>
-      <w:r>
-        <w:t>"));</w:t>
+        <w:t>System.out.println(System.getProperty("user.dir"));</w:t>
       </w:r>
     </w:p>
     <w:p>
@@ -230,23 +146,7 @@
     </w:p>
     <w:p>
       <w:r>
-        <w:t xml:space="preserve">// WebDriver is an interface and we are </w:t>
-      </w:r>
-      <w:proofErr w:type="spellStart"/>
-      <w:r>
-        <w:t>upcasing</w:t>
-      </w:r>
-      <w:proofErr w:type="spellEnd"/>
-      <w:r>
-        <w:t xml:space="preserve"> an object of </w:t>
-      </w:r>
-      <w:proofErr w:type="spellStart"/>
-      <w:r>
-        <w:t>ChromeDriver</w:t>
-      </w:r>
-      <w:proofErr w:type="spellEnd"/>
-      <w:r>
-        <w:t xml:space="preserve"> class </w:t>
+        <w:t xml:space="preserve">// WebDriver is an interface and we are upcasing an object of ChromeDriver class </w:t>
       </w:r>
     </w:p>
     <w:p>
@@ -263,28 +163,36 @@
       </w:r>
       <w:proofErr w:type="gramEnd"/>
       <w:r>
-        <w:t xml:space="preserve"> =  new  </w:t>
-      </w:r>
-      <w:proofErr w:type="spellStart"/>
-      <w:r>
-        <w:t>ChromeDriver</w:t>
-      </w:r>
-      <w:proofErr w:type="spellEnd"/>
-      <w:r>
-        <w:t xml:space="preserve">();  </w:t>
-      </w:r>
-    </w:p>
-    <w:p>
-      <w:r>
-        <w:t xml:space="preserve">//Open </w:t>
-      </w:r>
-      <w:proofErr w:type="spellStart"/>
-      <w:r>
-        <w:t>facebook</w:t>
-      </w:r>
-      <w:proofErr w:type="spellEnd"/>
-      <w:r>
-        <w:t xml:space="preserve"> URL link</w:t>
+        <w:t xml:space="preserve"> =  new  ChromeDriver();  </w:t>
+      </w:r>
+    </w:p>
+    <w:p>
+      <w:r>
+        <w:t>//Open facebook URL link</w:t>
+      </w:r>
+    </w:p>
+    <w:p>
+      <w:r>
+        <w:tab/>
+      </w:r>
+      <w:r>
+        <w:tab/>
+        <w:t xml:space="preserve">          driver.get("https://facebook.com");</w:t>
+      </w:r>
+    </w:p>
+    <w:p>
+      <w:r>
+        <w:t xml:space="preserve">// maximize the window size </w:t>
+      </w:r>
+    </w:p>
+    <w:p>
+      <w:r>
+        <w:t xml:space="preserve"> /* method chaining -&gt; output of manage method is input of window methos </w:t>
+      </w:r>
+    </w:p>
+    <w:p>
+      <w:r>
+        <w:t xml:space="preserve">                  output of window method is input of maximize method */</w:t>
       </w:r>
     </w:p>
     <w:p>
@@ -295,44 +203,10 @@
         <w:tab/>
         <w:t xml:space="preserve">          </w:t>
       </w:r>
-      <w:proofErr w:type="spellStart"/>
-      <w:r>
-        <w:t>driver.get</w:t>
-      </w:r>
-      <w:proofErr w:type="spellEnd"/>
-      <w:r>
-        <w:t>("https://facebook.com");</w:t>
-      </w:r>
-    </w:p>
-    <w:p>
-      <w:r>
-        <w:t xml:space="preserve">// maximize the window size </w:t>
-      </w:r>
-    </w:p>
-    <w:p>
-      <w:r>
-        <w:t xml:space="preserve"> /* method chaining -&gt; output of manage method is input of window methos </w:t>
-      </w:r>
-    </w:p>
-    <w:p>
-      <w:r>
-        <w:t xml:space="preserve">                  output of window method is input of maximize method */</w:t>
-      </w:r>
-    </w:p>
-    <w:p>
-      <w:r>
-        <w:tab/>
-      </w:r>
-      <w:r>
-        <w:tab/>
-        <w:t xml:space="preserve">          </w:t>
-      </w:r>
-      <w:proofErr w:type="spellStart"/>
       <w:proofErr w:type="gramStart"/>
       <w:r>
         <w:t>driver.manage</w:t>
       </w:r>
-      <w:proofErr w:type="spellEnd"/>
       <w:proofErr w:type="gramEnd"/>
       <w:r>
         <w:t xml:space="preserve">().window().maximize(); </w:t>
@@ -355,12 +229,10 @@
         <w:lastRenderedPageBreak/>
         <w:t xml:space="preserve">                 </w:t>
       </w:r>
-      <w:proofErr w:type="spellStart"/>
       <w:proofErr w:type="gramStart"/>
       <w:r>
         <w:t>driver.navigate</w:t>
       </w:r>
-      <w:proofErr w:type="spellEnd"/>
       <w:proofErr w:type="gramEnd"/>
       <w:r>
         <w:t xml:space="preserve">().to("http://amazon.com");   </w:t>
@@ -368,30 +240,12 @@
     </w:p>
     <w:p>
       <w:r>
-        <w:t xml:space="preserve"> // click on back button to go back to </w:t>
-      </w:r>
-      <w:proofErr w:type="spellStart"/>
-      <w:r>
-        <w:t>facebook</w:t>
-      </w:r>
-      <w:proofErr w:type="spellEnd"/>
-      <w:r>
-        <w:t xml:space="preserve"> page </w:t>
-      </w:r>
-    </w:p>
-    <w:p>
-      <w:r>
-        <w:t xml:space="preserve">                 </w:t>
-      </w:r>
-      <w:proofErr w:type="spellStart"/>
-      <w:proofErr w:type="gramStart"/>
-      <w:r>
-        <w:t>driver.navigate</w:t>
-      </w:r>
-      <w:proofErr w:type="spellEnd"/>
-      <w:proofErr w:type="gramEnd"/>
-      <w:r>
-        <w:t>().back();</w:t>
+        <w:t xml:space="preserve"> // click on back button to go back to facebook page </w:t>
+      </w:r>
+    </w:p>
+    <w:p>
+      <w:r>
+        <w:t xml:space="preserve">                 driver.navigate().back();</w:t>
       </w:r>
     </w:p>
     <w:p>
@@ -401,54 +255,12 @@
     </w:p>
     <w:p>
       <w:r>
-        <w:t xml:space="preserve">                 String </w:t>
-      </w:r>
-      <w:proofErr w:type="spellStart"/>
-      <w:r>
-        <w:t>currenturl</w:t>
-      </w:r>
-      <w:proofErr w:type="spellEnd"/>
-      <w:r>
-        <w:t xml:space="preserve">= </w:t>
-      </w:r>
-      <w:proofErr w:type="spellStart"/>
-      <w:proofErr w:type="gramStart"/>
-      <w:r>
-        <w:t>driver.getCurrentUrl</w:t>
-      </w:r>
-      <w:proofErr w:type="spellEnd"/>
-      <w:proofErr w:type="gramEnd"/>
-      <w:r>
-        <w:t>();</w:t>
-      </w:r>
-    </w:p>
-    <w:p>
-      <w:r>
-        <w:t xml:space="preserve">                 </w:t>
-      </w:r>
-      <w:proofErr w:type="spellStart"/>
-      <w:r>
-        <w:t>System.out.println</w:t>
-      </w:r>
-      <w:proofErr w:type="spellEnd"/>
-      <w:r>
-        <w:t>("</w:t>
-      </w:r>
-      <w:proofErr w:type="spellStart"/>
-      <w:r>
-        <w:t>currenturl</w:t>
-      </w:r>
-      <w:proofErr w:type="spellEnd"/>
-      <w:r>
-        <w:t xml:space="preserve"> is " + </w:t>
-      </w:r>
-      <w:proofErr w:type="spellStart"/>
-      <w:r>
-        <w:t>currenturl</w:t>
-      </w:r>
-      <w:proofErr w:type="spellEnd"/>
-      <w:r>
-        <w:t>);</w:t>
+        <w:t xml:space="preserve">                 String currenturl= driver.getCurrentUrl();</w:t>
+      </w:r>
+    </w:p>
+    <w:p>
+      <w:r>
+        <w:t xml:space="preserve">                 System.out.println("currenturl is " + currenturl);</w:t>
       </w:r>
     </w:p>
     <w:p>
@@ -458,17 +270,7 @@
     </w:p>
     <w:p>
       <w:r>
-        <w:t xml:space="preserve">                 </w:t>
-      </w:r>
-      <w:proofErr w:type="spellStart"/>
-      <w:proofErr w:type="gramStart"/>
-      <w:r>
-        <w:t>driver.navigate</w:t>
-      </w:r>
-      <w:proofErr w:type="spellEnd"/>
-      <w:proofErr w:type="gramEnd"/>
-      <w:r>
-        <w:t>().forward();</w:t>
+        <w:t xml:space="preserve">                 driver.navigate().forward();</w:t>
       </w:r>
     </w:p>
     <w:p>
@@ -478,87 +280,27 @@
     </w:p>
     <w:p>
       <w:r>
-        <w:t xml:space="preserve">                 String currenturl1= </w:t>
-      </w:r>
-      <w:proofErr w:type="spellStart"/>
-      <w:proofErr w:type="gramStart"/>
-      <w:r>
-        <w:t>driver.getCurrentUrl</w:t>
-      </w:r>
-      <w:proofErr w:type="spellEnd"/>
-      <w:proofErr w:type="gramEnd"/>
-      <w:r>
-        <w:t>();</w:t>
-      </w:r>
-    </w:p>
-    <w:p>
-      <w:r>
-        <w:t xml:space="preserve">                 </w:t>
-      </w:r>
-      <w:proofErr w:type="spellStart"/>
-      <w:r>
-        <w:t>System.out.println</w:t>
-      </w:r>
-      <w:proofErr w:type="spellEnd"/>
-      <w:r>
-        <w:t>("</w:t>
-      </w:r>
-      <w:proofErr w:type="spellStart"/>
-      <w:r>
-        <w:t>currenturl</w:t>
-      </w:r>
-      <w:proofErr w:type="spellEnd"/>
-      <w:r>
-        <w:t xml:space="preserve"> is " + currenturl1);</w:t>
-      </w:r>
-    </w:p>
-    <w:p>
-      <w:r>
-        <w:t xml:space="preserve">  // get the title of the current URL title, that means the </w:t>
-      </w:r>
-      <w:proofErr w:type="spellStart"/>
-      <w:r>
-        <w:t>amezon</w:t>
-      </w:r>
-      <w:proofErr w:type="spellEnd"/>
-      <w:r>
-        <w:t xml:space="preserve"> title because we are in that page </w:t>
-      </w:r>
-    </w:p>
-    <w:p>
-      <w:r>
-        <w:t xml:space="preserve">                    String title = </w:t>
-      </w:r>
-      <w:proofErr w:type="spellStart"/>
-      <w:proofErr w:type="gramStart"/>
-      <w:r>
-        <w:t>driver.getTitle</w:t>
-      </w:r>
-      <w:proofErr w:type="spellEnd"/>
-      <w:proofErr w:type="gramEnd"/>
-      <w:r>
-        <w:t>();</w:t>
-      </w:r>
-    </w:p>
-    <w:p>
-      <w:r>
-        <w:t xml:space="preserve">                  </w:t>
-      </w:r>
-      <w:proofErr w:type="spellStart"/>
-      <w:r>
-        <w:t>System.out.println</w:t>
-      </w:r>
-      <w:proofErr w:type="spellEnd"/>
-      <w:r>
-        <w:t xml:space="preserve">("Title of the </w:t>
-      </w:r>
-      <w:proofErr w:type="spellStart"/>
-      <w:r>
-        <w:t>amazom</w:t>
-      </w:r>
-      <w:proofErr w:type="spellEnd"/>
-      <w:r>
-        <w:t xml:space="preserve"> page is " + title);</w:t>
+        <w:t xml:space="preserve">                 String currenturl1= driver.getCurrentUrl();</w:t>
+      </w:r>
+    </w:p>
+    <w:p>
+      <w:r>
+        <w:t xml:space="preserve">                 System.out.println("currenturl is " + currenturl1);</w:t>
+      </w:r>
+    </w:p>
+    <w:p>
+      <w:r>
+        <w:t xml:space="preserve">  // get the title of the current URL title, that means the amezon title because we are in that page </w:t>
+      </w:r>
+    </w:p>
+    <w:p>
+      <w:r>
+        <w:t xml:space="preserve">                    String title = driver.getTitle();</w:t>
+      </w:r>
+    </w:p>
+    <w:p>
+      <w:r>
+        <w:t xml:space="preserve">                  System.out.println("Title of the amazom page is " + title);</w:t>
       </w:r>
     </w:p>
     <w:p>
@@ -573,17 +315,7 @@
     </w:p>
     <w:p>
       <w:r>
-        <w:t xml:space="preserve">                  </w:t>
-      </w:r>
-      <w:proofErr w:type="spellStart"/>
-      <w:proofErr w:type="gramStart"/>
-      <w:r>
-        <w:t>driver.navigate</w:t>
-      </w:r>
-      <w:proofErr w:type="spellEnd"/>
-      <w:proofErr w:type="gramEnd"/>
-      <w:r>
-        <w:t>().refresh();</w:t>
+        <w:t xml:space="preserve">                  driver.navigate().refresh();</w:t>
       </w:r>
     </w:p>
     <w:p>
@@ -593,17 +325,7 @@
     </w:p>
     <w:p>
       <w:r>
-        <w:t xml:space="preserve">             // </w:t>
-      </w:r>
-      <w:proofErr w:type="spellStart"/>
-      <w:proofErr w:type="gramStart"/>
-      <w:r>
-        <w:t>driver.close</w:t>
-      </w:r>
-      <w:proofErr w:type="spellEnd"/>
-      <w:proofErr w:type="gramEnd"/>
-      <w:r>
-        <w:t>();</w:t>
+        <w:t xml:space="preserve">             // driver.close();</w:t>
       </w:r>
     </w:p>
     <w:p>
@@ -613,17 +335,7 @@
     </w:p>
     <w:p>
       <w:r>
-        <w:t xml:space="preserve">              //</w:t>
-      </w:r>
-      <w:proofErr w:type="spellStart"/>
-      <w:proofErr w:type="gramStart"/>
-      <w:r>
-        <w:t>driver.quit</w:t>
-      </w:r>
-      <w:proofErr w:type="spellEnd"/>
-      <w:proofErr w:type="gramEnd"/>
-      <w:r>
-        <w:t>();</w:t>
+        <w:t xml:space="preserve">              //driver.quit();</w:t>
       </w:r>
     </w:p>
     <w:p>
@@ -638,15 +350,7 @@
     </w:p>
     <w:p>
       <w:r>
-        <w:t xml:space="preserve">   // </w:t>
-      </w:r>
-      <w:proofErr w:type="spellStart"/>
-      <w:r>
-        <w:t>WebElements</w:t>
-      </w:r>
-      <w:proofErr w:type="spellEnd"/>
-      <w:r>
-        <w:t xml:space="preserve"> </w:t>
+        <w:t xml:space="preserve">   // WebElements </w:t>
       </w:r>
     </w:p>
     <w:p>
@@ -658,6 +362,11 @@
     <w:p>
       <w:r>
         <w:t>}</w:t>
+      </w:r>
+    </w:p>
+    <w:p>
+      <w:r>
+        <w:t>addingline</w:t>
       </w:r>
     </w:p>
     <w:sectPr>

</xml_diff>